<commit_message>
- Updated requirement for website recruitment
</commit_message>
<xml_diff>
--- a/Document/Baocao.docx
+++ b/Document/Baocao.docx
@@ -10,6 +10,566 @@
     <w:p>
       <w:r>
         <w:t>Có trang bìa, mục lục, tài liệu tham khảo.</w:t>
+      </w:r>
+    </w:p>
+    <w:p>
+      <w:pPr>
+        <w:jc w:val="center"/>
+        <w:rPr>
+          <w:b/>
+          <w:sz w:val="32"/>
+          <w:szCs w:val="32"/>
+        </w:rPr>
+      </w:pPr>
+      <w:r>
+        <w:rPr>
+          <w:b/>
+          <w:sz w:val="32"/>
+          <w:szCs w:val="32"/>
+        </w:rPr>
+        <w:t>PHÂN TÍCH YÊU CẦ</w:t>
+      </w:r>
+      <w:r>
+        <w:rPr>
+          <w:b/>
+          <w:sz w:val="32"/>
+          <w:szCs w:val="32"/>
+        </w:rPr>
+        <w:t>U</w:t>
+      </w:r>
+      <w:r>
+        <w:rPr>
+          <w:b/>
+          <w:sz w:val="32"/>
+          <w:szCs w:val="32"/>
+        </w:rPr>
+        <w:t>, CHỨC NĂNG WEBSITE GIỚI</w:t>
+      </w:r>
+      <w:r>
+        <w:rPr>
+          <w:b/>
+          <w:sz w:val="32"/>
+          <w:szCs w:val="32"/>
+        </w:rPr>
+        <w:t xml:space="preserve"> </w:t>
+      </w:r>
+      <w:r>
+        <w:rPr>
+          <w:b/>
+          <w:sz w:val="32"/>
+          <w:szCs w:val="32"/>
+        </w:rPr>
+        <w:t>THIỆU VIỆC LÀM</w:t>
+      </w:r>
+    </w:p>
+    <w:p>
+      <w:pPr>
+        <w:jc w:val="left"/>
+        <w:rPr>
+          <w:szCs w:val="26"/>
+        </w:rPr>
+      </w:pPr>
+      <w:r>
+        <w:rPr>
+          <w:szCs w:val="26"/>
+        </w:rPr>
+        <w:t>1. Yêu cầu</w:t>
+      </w:r>
+    </w:p>
+    <w:p>
+      <w:r>
+        <w:t>- Giới thiệu thông tin những việc làm tuyển dụng trong nhiều lĩnh vực nghề nghiệp.</w:t>
+      </w:r>
+    </w:p>
+    <w:p>
+      <w:r>
+        <w:t>- Giới thiệu thông tin nhà tuyển dụng .</w:t>
+      </w:r>
+    </w:p>
+    <w:p>
+      <w:r>
+        <w:t>- Lưu hồ sơ cá nhân ứng viên cần tìm việc .</w:t>
+      </w:r>
+    </w:p>
+    <w:p>
+      <w:r>
+        <w:t>- Cho phép ứng viên nộp hồ sơ cho nhà tuyển dụng khi thấy công việc phù hợp .</w:t>
+      </w:r>
+    </w:p>
+    <w:p>
+      <w:r>
+        <w:t>- Cho phép ứng viên tìm kiếm thông tin việc làm, thông tin nhà tuyển dụng ( tìm kiếm theo từng ngành nghề và tìm kiếm theo từng khu vực trên cả nướ</w:t>
+      </w:r>
+      <w:r>
+        <w:t>c).</w:t>
+      </w:r>
+    </w:p>
+    <w:p>
+      <w:r>
+        <w:t xml:space="preserve">2. </w:t>
+      </w:r>
+      <w:r>
+        <w:t>Chức năng</w:t>
+      </w:r>
+    </w:p>
+    <w:p>
+      <w:r>
+        <w:t>Tính năng cần phải có khi thiết kế website tuyển dụng việc làm online :</w:t>
+      </w:r>
+    </w:p>
+    <w:tbl>
+      <w:tblPr>
+        <w:tblStyle w:val="TableGrid"/>
+        <w:tblW w:w="0" w:type="auto"/>
+        <w:tblLook w:val="04A0" w:firstRow="1" w:lastRow="0" w:firstColumn="1" w:lastColumn="0" w:noHBand="0" w:noVBand="1"/>
+      </w:tblPr>
+      <w:tblGrid>
+        <w:gridCol w:w="1526"/>
+        <w:gridCol w:w="8378"/>
+      </w:tblGrid>
+      <w:tr>
+        <w:tc>
+          <w:tcPr>
+            <w:tcW w:w="1526" w:type="dxa"/>
+          </w:tcPr>
+          <w:p>
+            <w:r>
+              <w:t>STT</w:t>
+            </w:r>
+          </w:p>
+        </w:tc>
+        <w:tc>
+          <w:tcPr>
+            <w:tcW w:w="8378" w:type="dxa"/>
+          </w:tcPr>
+          <w:p>
+            <w:r>
+              <w:t>Chức năng</w:t>
+            </w:r>
+          </w:p>
+        </w:tc>
+      </w:tr>
+      <w:tr>
+        <w:tc>
+          <w:tcPr>
+            <w:tcW w:w="1526" w:type="dxa"/>
+          </w:tcPr>
+          <w:p>
+            <w:r>
+              <w:t>01</w:t>
+            </w:r>
+          </w:p>
+        </w:tc>
+        <w:tc>
+          <w:tcPr>
+            <w:tcW w:w="8378" w:type="dxa"/>
+          </w:tcPr>
+          <w:p>
+            <w:r>
+              <w:t>Trang chủ</w:t>
+            </w:r>
+          </w:p>
+          <w:p>
+            <w:r>
+              <w:t>Giao diện:</w:t>
+            </w:r>
+          </w:p>
+          <w:p>
+            <w:r>
+              <w:t>• Trình bày trang nhã, đơn giản, thân thiện.</w:t>
+            </w:r>
+          </w:p>
+          <w:p>
+            <w:r>
+              <w:t>• Nội dung hiển thị chủ yếu: hình ảnh &amp; nội dung giới thiệu công ty.</w:t>
+            </w:r>
+          </w:p>
+          <w:p>
+            <w:r>
+              <w:t>• Có banner đổi hình làm bằng hiệu ứng Flash / JavaScript chuyển động nhẹ nhàng.</w:t>
+            </w:r>
+          </w:p>
+          <w:p>
+            <w:r>
+              <w:t>• Hiển thị danh mục nghành nghề , các ứng viên tiêu biểu .</w:t>
+            </w:r>
+          </w:p>
+          <w:p>
+            <w:r>
+              <w:t>• Hiển thị các tin tức tuyển dụng nổi bật .</w:t>
+            </w:r>
+          </w:p>
+          <w:p>
+            <w:r>
+              <w:t>• Chức năng tìm kiếm .</w:t>
+            </w:r>
+          </w:p>
+        </w:tc>
+      </w:tr>
+      <w:tr>
+        <w:tc>
+          <w:tcPr>
+            <w:tcW w:w="1526" w:type="dxa"/>
+          </w:tcPr>
+          <w:p>
+            <w:r>
+              <w:t>02</w:t>
+            </w:r>
+          </w:p>
+        </w:tc>
+        <w:tc>
+          <w:tcPr>
+            <w:tcW w:w="8378" w:type="dxa"/>
+          </w:tcPr>
+          <w:p>
+            <w:r>
+              <w:t>Trang giới thiệu</w:t>
+            </w:r>
+          </w:p>
+          <w:p>
+            <w:r>
+              <w:t>Quản lý nội dung giới thiệu dạng văn bản:</w:t>
+            </w:r>
+          </w:p>
+          <w:p>
+            <w:r>
+              <w:t>• Giới thiệu sơ lược về công ty:</w:t>
+            </w:r>
+          </w:p>
+          <w:p>
+            <w:r>
+              <w:t>• Năng lực hoạt động.</w:t>
+            </w:r>
+          </w:p>
+          <w:p>
+            <w:r>
+              <w:t>• Lịch sử phát triển.</w:t>
+            </w:r>
+          </w:p>
+          <w:p>
+            <w:r>
+              <w:t>• Lĩnh vực hoạt động,…</w:t>
+            </w:r>
+          </w:p>
+          <w:p>
+            <w:r>
+              <w:t>• Nội dung hiển thị dạng bài viết (văn bản).</w:t>
+            </w:r>
+          </w:p>
+          <w:p>
+            <w:r>
+              <w:t xml:space="preserve">Phần quản trị: </w:t>
+            </w:r>
+          </w:p>
+          <w:p>
+            <w:r>
+              <w:t>• Quản trị có thể cập nhật, thay đổi nội dung.</w:t>
+            </w:r>
+          </w:p>
+          <w:p>
+            <w:r>
+              <w:t>• Quản trị có thể chèn hình ảnh minh họa cho nội dung.</w:t>
+            </w:r>
+          </w:p>
+        </w:tc>
+      </w:tr>
+      <w:tr>
+        <w:tc>
+          <w:tcPr>
+            <w:tcW w:w="1526" w:type="dxa"/>
+          </w:tcPr>
+          <w:p>
+            <w:r>
+              <w:lastRenderedPageBreak/>
+              <w:t>03</w:t>
+            </w:r>
+          </w:p>
+        </w:tc>
+        <w:tc>
+          <w:tcPr>
+            <w:tcW w:w="8378" w:type="dxa"/>
+          </w:tcPr>
+          <w:p>
+            <w:r>
+              <w:t>Modun hỗ trợ trực tuyến</w:t>
+            </w:r>
+          </w:p>
+          <w:p>
+            <w:r>
+              <w:t>• Hỗ trợ nhà tuyển dụng và ứng viên qua chát yahoo , skype…</w:t>
+            </w:r>
+          </w:p>
+          <w:p>
+            <w:r>
+              <w:t xml:space="preserve">• Hiển thị thông tin số điện thoại và tên người hỗ trợ </w:t>
+            </w:r>
+          </w:p>
+        </w:tc>
+      </w:tr>
+      <w:tr>
+        <w:tc>
+          <w:tcPr>
+            <w:tcW w:w="1526" w:type="dxa"/>
+          </w:tcPr>
+          <w:p>
+            <w:r>
+              <w:t>04</w:t>
+            </w:r>
+          </w:p>
+        </w:tc>
+        <w:tc>
+          <w:tcPr>
+            <w:tcW w:w="8378" w:type="dxa"/>
+          </w:tcPr>
+          <w:p>
+            <w:r>
+              <w:t>Trang đăng ký thành viên</w:t>
+            </w:r>
+          </w:p>
+          <w:p>
+            <w:r>
+              <w:t>• Đăng ký thành viên</w:t>
+            </w:r>
+          </w:p>
+          <w:p>
+            <w:r>
+              <w:t>• Hiển thị form điền thông tin xin đăng nhập gồm các thông tin cơ bản sau: Họ và tên, Ngàysinh, mật khẩu, địa chị, số điện thoại, số Fax, email, …..</w:t>
+            </w:r>
+          </w:p>
+          <w:p>
+            <w:r>
+              <w:t>• Hiện font mẫu điều khoản sử dụng của thành viên</w:t>
+            </w:r>
+          </w:p>
+          <w:p>
+            <w:r>
+              <w:t>• Hiện nút chọn đăng ký thành viên cho ứng viên hay là nhà tuyển dụng</w:t>
+            </w:r>
+          </w:p>
+          <w:p>
+            <w:r>
+              <w:t>• Quản trị của thành viên</w:t>
+            </w:r>
+          </w:p>
+          <w:p>
+            <w:r>
+              <w:t>• Cho phép thành viên sửa đổi mật khẩu , địa chỉ số điện thoại, email…….</w:t>
+            </w:r>
+          </w:p>
+        </w:tc>
+      </w:tr>
+      <w:tr>
+        <w:tc>
+          <w:tcPr>
+            <w:tcW w:w="1526" w:type="dxa"/>
+          </w:tcPr>
+          <w:p>
+            <w:r>
+              <w:t>05</w:t>
+            </w:r>
+          </w:p>
+        </w:tc>
+        <w:tc>
+          <w:tcPr>
+            <w:tcW w:w="8378" w:type="dxa"/>
+          </w:tcPr>
+          <w:p>
+            <w:r>
+              <w:t>Trang dành cho ứng viên</w:t>
+            </w:r>
+          </w:p>
+          <w:p>
+            <w:r>
+              <w:t>• Modun tạo hồ sơ cho ứng viên</w:t>
+            </w:r>
+          </w:p>
+          <w:p>
+            <w:r>
+              <w:t>• Tạo hồ sơ các thông tin liên quan về : trình độ chuyên môn , kinh nghiệm làm việc, Thôngtin nghề nghiệp …</w:t>
+            </w:r>
+          </w:p>
+          <w:p>
+            <w:r>
+              <w:t>• Upload ảnh đại diện của ứng viên</w:t>
+            </w:r>
+          </w:p>
+          <w:p>
+            <w:r>
+              <w:t>• Upload hồ sơ (có thể upload nhiều hồ sơ, tuy nhiên chỉ chọn được 01 hồ sơ active tại 1 thời</w:t>
+            </w:r>
+            <w:r>
+              <w:t xml:space="preserve"> </w:t>
+            </w:r>
+            <w:r>
+              <w:t>điểm)</w:t>
+            </w:r>
+          </w:p>
+          <w:p>
+            <w:r>
+              <w:t>• Modun tìm kiếm</w:t>
+            </w:r>
+          </w:p>
+          <w:p>
+            <w:r>
+              <w:t>• Module tìm kiếm tên công ty</w:t>
+            </w:r>
+          </w:p>
+          <w:p>
+            <w:r>
+              <w:t xml:space="preserve">• Tìm kiếm nhanh theo ngành nghề hoạt động </w:t>
+            </w:r>
+          </w:p>
+          <w:p>
+            <w:r>
+              <w:t>• Tìm kiếm theo địa điểm, tỉnh thành</w:t>
+            </w:r>
+          </w:p>
+          <w:p>
+            <w:r>
+              <w:t>• Tìm kiếm nhanh theo kinh nghiệm, kiến thức, kỹ năng...</w:t>
+            </w:r>
+          </w:p>
+          <w:p>
+            <w:r>
+              <w:t>• Tìm kiếm nhanh theo mức lương...Trang quản trị</w:t>
+            </w:r>
+          </w:p>
+          <w:p>
+            <w:r>
+              <w:t>• Cho phép ứng viên có thể sửa thông tin : Thay đổi họ và tên, thay đổi địa chỉ email, số điệnthoại, mật khẩu , hồ sơ , bằng cấp ….</w:t>
+            </w:r>
+          </w:p>
+        </w:tc>
+      </w:tr>
+      <w:tr>
+        <w:tc>
+          <w:tcPr>
+            <w:tcW w:w="1526" w:type="dxa"/>
+          </w:tcPr>
+          <w:p>
+            <w:r>
+              <w:t>06</w:t>
+            </w:r>
+          </w:p>
+        </w:tc>
+        <w:tc>
+          <w:tcPr>
+            <w:tcW w:w="8378" w:type="dxa"/>
+          </w:tcPr>
+          <w:p>
+            <w:r>
+              <w:t>Modum nhà tuyển dụng hàng đầu</w:t>
+            </w:r>
+          </w:p>
+          <w:p>
+            <w:r>
+              <w:t>• Thể hiện dạng logo của công ty trong từng vị trí nổi bật trên website</w:t>
+            </w:r>
+          </w:p>
+        </w:tc>
+      </w:tr>
+      <w:tr>
+        <w:tc>
+          <w:tcPr>
+            <w:tcW w:w="1526" w:type="dxa"/>
+          </w:tcPr>
+          <w:p>
+            <w:r>
+              <w:t>07</w:t>
+            </w:r>
+          </w:p>
+        </w:tc>
+        <w:tc>
+          <w:tcPr>
+            <w:tcW w:w="8378" w:type="dxa"/>
+          </w:tcPr>
+          <w:p>
+            <w:r>
+              <w:t>Trang dành cho nhà tuyển dụng</w:t>
+            </w:r>
+          </w:p>
+          <w:p>
+            <w:r>
+              <w:t>• Giới thiệu sơ lược về công ty:</w:t>
+            </w:r>
+          </w:p>
+          <w:p>
+            <w:r>
+              <w:t>• Năng lực hoạt động</w:t>
+            </w:r>
+          </w:p>
+          <w:p>
+            <w:r>
+              <w:t xml:space="preserve">• Lịch sử phát triển </w:t>
+            </w:r>
+          </w:p>
+          <w:p>
+            <w:r>
+              <w:t>• Tìm kiếm theo kinh nghiệm làm việc của ứng viên</w:t>
+            </w:r>
+          </w:p>
+          <w:p>
+            <w:r>
+              <w:t>• Tìm kiếm theo nghành nghề</w:t>
+            </w:r>
+          </w:p>
+          <w:p>
+            <w:r>
+              <w:t>• Modum đăng tin tuyển dụng</w:t>
+            </w:r>
+          </w:p>
+          <w:p>
+            <w:r>
+              <w:t>• Tiêu đề tin tuyển dụng ( vd: Tuyển nhân viên kinh doanh website )</w:t>
+            </w:r>
+          </w:p>
+          <w:p>
+            <w:r>
+              <w:t>• Số lượng tuyển</w:t>
+            </w:r>
+          </w:p>
+          <w:p>
+            <w:r>
+              <w:t>• Lĩnh vực ngành nghề</w:t>
+            </w:r>
+          </w:p>
+          <w:p>
+            <w:r>
+              <w:t>• Địa điểm làm việc</w:t>
+            </w:r>
+          </w:p>
+          <w:p>
+            <w:r>
+              <w:t>• Tính chất công việc ( vd : Làm trong giờ hành chính )</w:t>
+            </w:r>
+          </w:p>
+          <w:p>
+            <w:r>
+              <w:t>• Mô tả công việc</w:t>
+            </w:r>
+          </w:p>
+          <w:p>
+            <w:r>
+              <w:t>• Tình độ cần tuyển ( Vd: Cao đẳng )</w:t>
+            </w:r>
+          </w:p>
+          <w:p>
+            <w:r>
+              <w:t>• Kỹ năng công việc</w:t>
+            </w:r>
+          </w:p>
+        </w:tc>
+      </w:tr>
+    </w:tbl>
+    <w:p>
+      <w:r>
+        <w:t xml:space="preserve"> </w:t>
+      </w:r>
+      <w:r>
+        <w:t xml:space="preserve"> </w:t>
+      </w:r>
+      <w:r>
+        <w:t xml:space="preserve"> </w:t>
       </w:r>
       <w:bookmarkStart w:id="0" w:name="_GoBack"/>
       <w:bookmarkEnd w:id="0"/>
@@ -212,6 +772,32 @@
     <w:semiHidden/>
     <w:unhideWhenUsed/>
   </w:style>
+  <w:style w:type="table" w:styleId="TableGrid">
+    <w:name w:val="Table Grid"/>
+    <w:basedOn w:val="TableNormal"/>
+    <w:uiPriority w:val="59"/>
+    <w:rsid w:val="00A860EF"/>
+    <w:pPr>
+      <w:spacing w:before="0" w:after="0" w:line="240" w:lineRule="auto"/>
+    </w:pPr>
+    <w:tblPr>
+      <w:tblInd w:w="0" w:type="dxa"/>
+      <w:tblBorders>
+        <w:top w:val="single" w:sz="4" w:space="0" w:color="auto"/>
+        <w:left w:val="single" w:sz="4" w:space="0" w:color="auto"/>
+        <w:bottom w:val="single" w:sz="4" w:space="0" w:color="auto"/>
+        <w:right w:val="single" w:sz="4" w:space="0" w:color="auto"/>
+        <w:insideH w:val="single" w:sz="4" w:space="0" w:color="auto"/>
+        <w:insideV w:val="single" w:sz="4" w:space="0" w:color="auto"/>
+      </w:tblBorders>
+      <w:tblCellMar>
+        <w:top w:w="0" w:type="dxa"/>
+        <w:left w:w="108" w:type="dxa"/>
+        <w:bottom w:w="0" w:type="dxa"/>
+        <w:right w:w="108" w:type="dxa"/>
+      </w:tblCellMar>
+    </w:tblPr>
+  </w:style>
 </w:styles>
 </file>
 
@@ -402,6 +988,32 @@
     <w:uiPriority w:val="99"/>
     <w:semiHidden/>
     <w:unhideWhenUsed/>
+  </w:style>
+  <w:style w:type="table" w:styleId="TableGrid">
+    <w:name w:val="Table Grid"/>
+    <w:basedOn w:val="TableNormal"/>
+    <w:uiPriority w:val="59"/>
+    <w:rsid w:val="00A860EF"/>
+    <w:pPr>
+      <w:spacing w:before="0" w:after="0" w:line="240" w:lineRule="auto"/>
+    </w:pPr>
+    <w:tblPr>
+      <w:tblInd w:w="0" w:type="dxa"/>
+      <w:tblBorders>
+        <w:top w:val="single" w:sz="4" w:space="0" w:color="auto"/>
+        <w:left w:val="single" w:sz="4" w:space="0" w:color="auto"/>
+        <w:bottom w:val="single" w:sz="4" w:space="0" w:color="auto"/>
+        <w:right w:val="single" w:sz="4" w:space="0" w:color="auto"/>
+        <w:insideH w:val="single" w:sz="4" w:space="0" w:color="auto"/>
+        <w:insideV w:val="single" w:sz="4" w:space="0" w:color="auto"/>
+      </w:tblBorders>
+      <w:tblCellMar>
+        <w:top w:w="0" w:type="dxa"/>
+        <w:left w:w="108" w:type="dxa"/>
+        <w:bottom w:w="0" w:type="dxa"/>
+        <w:right w:w="108" w:type="dxa"/>
+      </w:tblCellMar>
+    </w:tblPr>
   </w:style>
 </w:styles>
 </file>

</xml_diff>